<commit_message>
Dokümanda yazım hataları düzeltildi. PDF formatında çıktısı eklendi.
</commit_message>
<xml_diff>
--- a/dotnetcore/election-sample/doc/SDD.docx
+++ b/dotnetcore/election-sample/doc/SDD.docx
@@ -4,6 +4,13 @@
   <w:body>
     <w:sdt>
       <w:sdtPr>
+        <w:rPr>
+          <w:caps w:val="0"/>
+          <w:color w:val="auto"/>
+          <w:spacing w:val="0"/>
+          <w:sz w:val="20"/>
+          <w:szCs w:val="20"/>
+        </w:rPr>
         <w:id w:val="-1949844405"/>
         <w:docPartObj>
           <w:docPartGallery w:val="Table of Contents"/>
@@ -14,11 +21,6 @@
         <w:rPr>
           <w:b/>
           <w:bCs/>
-          <w:caps w:val="0"/>
-          <w:color w:val="auto"/>
-          <w:spacing w:val="0"/>
-          <w:sz w:val="20"/>
-          <w:szCs w:val="20"/>
         </w:rPr>
       </w:sdtEndPr>
       <w:sdtContent>
@@ -52,7 +54,7 @@
           <w:r>
             <w:fldChar w:fldCharType="separate"/>
           </w:r>
-          <w:hyperlink w:anchor="_Toc37603566" w:history="1">
+          <w:hyperlink w:anchor="_Toc37604487" w:history="1">
             <w:r>
               <w:rPr>
                 <w:rStyle w:val="Kpr"/>
@@ -79,7 +81,7 @@
                 <w:noProof/>
                 <w:webHidden/>
               </w:rPr>
-              <w:instrText xml:space="preserve"> PAGEREF _Toc37603566 \h </w:instrText>
+              <w:instrText xml:space="preserve"> PAGEREF _Toc37604487 \h </w:instrText>
             </w:r>
             <w:r>
               <w:rPr>
@@ -123,7 +125,7 @@
               <w:lang w:eastAsia="tr-TR"/>
             </w:rPr>
           </w:pPr>
-          <w:hyperlink w:anchor="_Toc37603567" w:history="1">
+          <w:hyperlink w:anchor="_Toc37604488" w:history="1">
             <w:r>
               <w:rPr>
                 <w:rStyle w:val="Kpr"/>
@@ -150,7 +152,7 @@
                 <w:noProof/>
                 <w:webHidden/>
               </w:rPr>
-              <w:instrText xml:space="preserve"> PAGEREF _Toc37603567 \h </w:instrText>
+              <w:instrText xml:space="preserve"> PAGEREF _Toc37604488 \h </w:instrText>
             </w:r>
             <w:r>
               <w:rPr>
@@ -194,7 +196,7 @@
               <w:lang w:eastAsia="tr-TR"/>
             </w:rPr>
           </w:pPr>
-          <w:hyperlink w:anchor="_Toc37603568" w:history="1">
+          <w:hyperlink w:anchor="_Toc37604489" w:history="1">
             <w:r>
               <w:rPr>
                 <w:rStyle w:val="Kpr"/>
@@ -221,7 +223,7 @@
                 <w:noProof/>
                 <w:webHidden/>
               </w:rPr>
-              <w:instrText xml:space="preserve"> PAGEREF _Toc37603568 \h </w:instrText>
+              <w:instrText xml:space="preserve"> PAGEREF _Toc37604489 \h </w:instrText>
             </w:r>
             <w:r>
               <w:rPr>
@@ -265,7 +267,7 @@
               <w:lang w:eastAsia="tr-TR"/>
             </w:rPr>
           </w:pPr>
-          <w:hyperlink w:anchor="_Toc37603569" w:history="1">
+          <w:hyperlink w:anchor="_Toc37604490" w:history="1">
             <w:r>
               <w:rPr>
                 <w:rStyle w:val="Kpr"/>
@@ -292,7 +294,7 @@
                 <w:noProof/>
                 <w:webHidden/>
               </w:rPr>
-              <w:instrText xml:space="preserve"> PAGEREF _Toc37603569 \h </w:instrText>
+              <w:instrText xml:space="preserve"> PAGEREF _Toc37604490 \h </w:instrText>
             </w:r>
             <w:r>
               <w:rPr>
@@ -336,7 +338,7 @@
               <w:lang w:eastAsia="tr-TR"/>
             </w:rPr>
           </w:pPr>
-          <w:hyperlink w:anchor="_Toc37603570" w:history="1">
+          <w:hyperlink w:anchor="_Toc37604491" w:history="1">
             <w:r>
               <w:rPr>
                 <w:rStyle w:val="Kpr"/>
@@ -363,7 +365,7 @@
                 <w:noProof/>
                 <w:webHidden/>
               </w:rPr>
-              <w:instrText xml:space="preserve"> PAGEREF _Toc37603570 \h </w:instrText>
+              <w:instrText xml:space="preserve"> PAGEREF _Toc37604491 \h </w:instrText>
             </w:r>
             <w:r>
               <w:rPr>
@@ -407,7 +409,7 @@
               <w:lang w:eastAsia="tr-TR"/>
             </w:rPr>
           </w:pPr>
-          <w:hyperlink w:anchor="_Toc37603571" w:history="1">
+          <w:hyperlink w:anchor="_Toc37604492" w:history="1">
             <w:r>
               <w:rPr>
                 <w:rStyle w:val="Kpr"/>
@@ -434,7 +436,7 @@
                 <w:noProof/>
                 <w:webHidden/>
               </w:rPr>
-              <w:instrText xml:space="preserve"> PAGEREF _Toc37603571 \h </w:instrText>
+              <w:instrText xml:space="preserve"> PAGEREF _Toc37604492 \h </w:instrText>
             </w:r>
             <w:r>
               <w:rPr>
@@ -478,7 +480,7 @@
               <w:lang w:eastAsia="tr-TR"/>
             </w:rPr>
           </w:pPr>
-          <w:hyperlink w:anchor="_Toc37603572" w:history="1">
+          <w:hyperlink w:anchor="_Toc37604493" w:history="1">
             <w:r>
               <w:rPr>
                 <w:rStyle w:val="Kpr"/>
@@ -505,7 +507,7 @@
                 <w:noProof/>
                 <w:webHidden/>
               </w:rPr>
-              <w:instrText xml:space="preserve"> PAGEREF _Toc37603572 \h </w:instrText>
+              <w:instrText xml:space="preserve"> PAGEREF _Toc37604493 \h </w:instrText>
             </w:r>
             <w:r>
               <w:rPr>
@@ -549,7 +551,7 @@
               <w:lang w:eastAsia="tr-TR"/>
             </w:rPr>
           </w:pPr>
-          <w:hyperlink w:anchor="_Toc37603573" w:history="1">
+          <w:hyperlink w:anchor="_Toc37604494" w:history="1">
             <w:r>
               <w:rPr>
                 <w:rStyle w:val="Kpr"/>
@@ -576,7 +578,7 @@
                 <w:noProof/>
                 <w:webHidden/>
               </w:rPr>
-              <w:instrText xml:space="preserve"> PAGEREF _Toc37603573 \h </w:instrText>
+              <w:instrText xml:space="preserve"> PAGEREF _Toc37604494 \h </w:instrText>
             </w:r>
             <w:r>
               <w:rPr>
@@ -620,7 +622,7 @@
               <w:lang w:eastAsia="tr-TR"/>
             </w:rPr>
           </w:pPr>
-          <w:hyperlink w:anchor="_Toc37603574" w:history="1">
+          <w:hyperlink w:anchor="_Toc37604495" w:history="1">
             <w:r>
               <w:rPr>
                 <w:rStyle w:val="Kpr"/>
@@ -647,7 +649,7 @@
                 <w:noProof/>
                 <w:webHidden/>
               </w:rPr>
-              <w:instrText xml:space="preserve"> PAGEREF _Toc37603574 \h </w:instrText>
+              <w:instrText xml:space="preserve"> PAGEREF _Toc37604495 \h </w:instrText>
             </w:r>
             <w:r>
               <w:rPr>
@@ -691,7 +693,7 @@
               <w:lang w:eastAsia="tr-TR"/>
             </w:rPr>
           </w:pPr>
-          <w:hyperlink w:anchor="_Toc37603575" w:history="1">
+          <w:hyperlink w:anchor="_Toc37604496" w:history="1">
             <w:r>
               <w:rPr>
                 <w:rStyle w:val="Kpr"/>
@@ -718,7 +720,7 @@
                 <w:noProof/>
                 <w:webHidden/>
               </w:rPr>
-              <w:instrText xml:space="preserve"> PAGEREF _Toc37603575 \h </w:instrText>
+              <w:instrText xml:space="preserve"> PAGEREF _Toc37604496 \h </w:instrText>
             </w:r>
             <w:r>
               <w:rPr>
@@ -762,7 +764,7 @@
               <w:lang w:eastAsia="tr-TR"/>
             </w:rPr>
           </w:pPr>
-          <w:hyperlink w:anchor="_Toc37603576" w:history="1">
+          <w:hyperlink w:anchor="_Toc37604497" w:history="1">
             <w:r>
               <w:rPr>
                 <w:rStyle w:val="Kpr"/>
@@ -789,7 +791,7 @@
                 <w:noProof/>
                 <w:webHidden/>
               </w:rPr>
-              <w:instrText xml:space="preserve"> PAGEREF _Toc37603576 \h </w:instrText>
+              <w:instrText xml:space="preserve"> PAGEREF _Toc37604497 \h </w:instrText>
             </w:r>
             <w:r>
               <w:rPr>
@@ -848,7 +850,7 @@
       <w:pPr>
         <w:pStyle w:val="Balk1"/>
       </w:pPr>
-      <w:bookmarkStart w:id="0" w:name="_Toc37603566"/>
+      <w:bookmarkStart w:id="0" w:name="_Toc37604487"/>
       <w:r>
         <w:lastRenderedPageBreak/>
         <w:t>Seçim Sistemi Paralel Algoritmasının Programlama Dili ile Kodlanarak Örneklenmesi</w:t>
@@ -859,7 +861,7 @@
       <w:pPr>
         <w:pStyle w:val="Balk2"/>
       </w:pPr>
-      <w:bookmarkStart w:id="1" w:name="_Toc37603567"/>
+      <w:bookmarkStart w:id="1" w:name="_Toc37604488"/>
       <w:r>
         <w:t>Tanım</w:t>
       </w:r>
@@ -894,7 +896,7 @@
       <w:pPr>
         <w:pStyle w:val="Balk2"/>
       </w:pPr>
-      <w:bookmarkStart w:id="2" w:name="_Toc37603568"/>
+      <w:bookmarkStart w:id="2" w:name="_Toc37604489"/>
       <w:r>
         <w:t>Amaç</w:t>
       </w:r>
@@ -914,7 +916,10 @@
         <w:t>oy sayım işlemlerin</w:t>
       </w:r>
       <w:r>
-        <w:t>e benzen</w:t>
+        <w:t>e benze</w:t>
+      </w:r>
+      <w:r>
+        <w:t>yen</w:t>
       </w:r>
       <w:r>
         <w:t xml:space="preserve"> paralel ve sıralı algoritmalar </w:t>
@@ -936,7 +941,7 @@
       <w:pPr>
         <w:pStyle w:val="Balk2"/>
       </w:pPr>
-      <w:bookmarkStart w:id="3" w:name="_Toc37603569"/>
+      <w:bookmarkStart w:id="3" w:name="_Toc37604490"/>
       <w:r>
         <w:t>Kısıtlar</w:t>
       </w:r>
@@ -978,7 +983,7 @@
         <w:t>’</w:t>
       </w:r>
       <w:r>
-        <w:t xml:space="preserve">sı kullanılarak ile bir </w:t>
+        <w:t xml:space="preserve">sı kullanılarak bir </w:t>
       </w:r>
       <w:r>
         <w:t>komut satırı (</w:t>
@@ -1003,7 +1008,7 @@
         <w:pStyle w:val="Balk2"/>
       </w:pPr>
       <w:bookmarkStart w:id="4" w:name="_Referanslar_ve_Yararlanılan"/>
-      <w:bookmarkStart w:id="5" w:name="_Toc37603570"/>
+      <w:bookmarkStart w:id="5" w:name="_Toc37604491"/>
       <w:bookmarkEnd w:id="4"/>
       <w:r>
         <w:t>Referanslar</w:t>
@@ -1013,6 +1018,7 @@
       </w:r>
       <w:bookmarkEnd w:id="5"/>
     </w:p>
+    <w:p/>
     <w:tbl>
       <w:tblPr>
         <w:tblStyle w:val="TabloKlavuzu"/>
@@ -1046,7 +1052,7 @@
           </w:tcPr>
           <w:p>
             <w:r>
-              <w:t>Gazi Üniversitesi / Bilişim Enstitüsü</w:t>
+              <w:t>Gazi Üniversitesi Bilişim Enstitüsü</w:t>
             </w:r>
           </w:p>
         </w:tc>
@@ -1219,7 +1225,7 @@
       <w:pPr>
         <w:pStyle w:val="Balk2"/>
       </w:pPr>
-      <w:bookmarkStart w:id="6" w:name="_Toc37603571"/>
+      <w:bookmarkStart w:id="6" w:name="_Toc37604492"/>
       <w:r>
         <w:t>Algoritma Adımları</w:t>
       </w:r>
@@ -1458,7 +1464,7 @@
       <w:pPr>
         <w:pStyle w:val="Balk2"/>
       </w:pPr>
-      <w:bookmarkStart w:id="7" w:name="_Toc37603572"/>
+      <w:bookmarkStart w:id="7" w:name="_Toc37604493"/>
       <w:r>
         <w:lastRenderedPageBreak/>
         <w:t>Kaynak Kod</w:t>
@@ -1521,7 +1527,7 @@
       <w:pPr>
         <w:pStyle w:val="Balk2"/>
       </w:pPr>
-      <w:bookmarkStart w:id="8" w:name="_Toc37603573"/>
+      <w:bookmarkStart w:id="8" w:name="_Toc37604494"/>
       <w:r>
         <w:t>Kaynak Kodun Derlenmesi</w:t>
       </w:r>
@@ -1696,14 +1702,7 @@
           <w:b/>
           <w:bCs/>
         </w:rPr>
-        <w:t>\netcoreapp3.1</w:t>
-      </w:r>
-      <w:r>
-        <w:rPr>
-          <w:b/>
-          <w:bCs/>
-        </w:rPr>
-        <w:t xml:space="preserve"> </w:t>
+        <w:t xml:space="preserve">\netcoreapp3.1 </w:t>
       </w:r>
       <w:r>
         <w:rPr>
@@ -1733,12 +1732,7 @@
     <w:p>
       <w:r>
         <w:tab/>
-      </w:r>
-      <w:r>
-        <w:t xml:space="preserve">Derleme ile ilgili </w:t>
-      </w:r>
-      <w:r>
-        <w:t xml:space="preserve">problem yaşanır ise kaynak kodların derlenmiş hali </w:t>
+        <w:t xml:space="preserve">Derleme ile ilgili problem yaşanır ise kaynak kodların derlenmiş hali </w:t>
       </w:r>
       <w:proofErr w:type="spellStart"/>
       <w:r>
@@ -1774,7 +1768,7 @@
       <w:pPr>
         <w:pStyle w:val="Balk2"/>
       </w:pPr>
-      <w:bookmarkStart w:id="9" w:name="_Toc37603574"/>
+      <w:bookmarkStart w:id="9" w:name="_Toc37604495"/>
       <w:r>
         <w:lastRenderedPageBreak/>
         <w:t>Gözlem Çıktılarının Elde Edilmesi</w:t>
@@ -1823,7 +1817,13 @@
     </w:p>
     <w:p>
       <w:r>
-        <w:t>Çalıştırılan Komut: election_sample.exe 5 3</w:t>
+        <w:t>Çalıştırılan Komut: election</w:t>
+      </w:r>
+      <w:r>
+        <w:t>-</w:t>
+      </w:r>
+      <w:r>
+        <w:t>sample.exe 5 3</w:t>
       </w:r>
     </w:p>
     <w:p>
@@ -1832,7 +1832,7 @@
           <w:noProof/>
         </w:rPr>
         <w:drawing>
-          <wp:inline distT="0" distB="0" distL="0" distR="0" wp14:anchorId="35070E7D" wp14:editId="2958EE51">
+          <wp:inline distT="0" distB="0" distL="0" distR="0" wp14:anchorId="7F22A078" wp14:editId="6E7320AA">
             <wp:extent cx="5760720" cy="1037590"/>
             <wp:effectExtent l="0" t="0" r="0" b="0"/>
             <wp:docPr id="1" name="Resim 1"/>
@@ -1870,10 +1870,13 @@
     </w:p>
     <w:p>
       <w:r>
-        <w:t xml:space="preserve">Çalıştırılan Komut: </w:t>
-      </w:r>
-      <w:r>
-        <w:t xml:space="preserve">election_sample.exe </w:t>
+        <w:t>Çalıştırılan Komut: election</w:t>
+      </w:r>
+      <w:r>
+        <w:t>-</w:t>
+      </w:r>
+      <w:r>
+        <w:t xml:space="preserve">sample.exe </w:t>
       </w:r>
       <w:r>
         <w:t>100</w:t>
@@ -1891,7 +1894,7 @@
           <w:noProof/>
         </w:rPr>
         <w:drawing>
-          <wp:inline distT="0" distB="0" distL="0" distR="0" wp14:anchorId="24E8D64C" wp14:editId="48743059">
+          <wp:inline distT="0" distB="0" distL="0" distR="0" wp14:anchorId="51B90A60" wp14:editId="42CFDF04">
             <wp:extent cx="5760720" cy="1010920"/>
             <wp:effectExtent l="0" t="0" r="0" b="0"/>
             <wp:docPr id="2" name="Resim 2"/>
@@ -1929,13 +1932,13 @@
     </w:p>
     <w:p>
       <w:r>
-        <w:t>Çalıştırılan Komut: election_sample.exe 100</w:t>
-      </w:r>
-      <w:r>
-        <w:t>0</w:t>
-      </w:r>
-      <w:r>
-        <w:t xml:space="preserve"> 0</w:t>
+        <w:t>Çalıştırılan Komut: election</w:t>
+      </w:r>
+      <w:r>
+        <w:t>-</w:t>
+      </w:r>
+      <w:r>
+        <w:t>sample.exe 1000 0</w:t>
       </w:r>
     </w:p>
     <w:p>
@@ -1944,7 +1947,7 @@
           <w:noProof/>
         </w:rPr>
         <w:drawing>
-          <wp:inline distT="0" distB="0" distL="0" distR="0" wp14:anchorId="122CEF24" wp14:editId="757E3393">
+          <wp:inline distT="0" distB="0" distL="0" distR="0" wp14:anchorId="3BAB63A3" wp14:editId="391A2D1F">
             <wp:extent cx="5760720" cy="998855"/>
             <wp:effectExtent l="0" t="0" r="0" b="0"/>
             <wp:docPr id="3" name="Resim 3"/>
@@ -1982,13 +1985,13 @@
     </w:p>
     <w:p>
       <w:r>
-        <w:t xml:space="preserve">Çalıştırılan Komut: election_sample.exe 1 </w:t>
-      </w:r>
-      <w:r>
-        <w:t>1</w:t>
-      </w:r>
-      <w:r>
-        <w:t>0</w:t>
+        <w:t>Çalıştırılan Komut: election</w:t>
+      </w:r>
+      <w:r>
+        <w:t>-</w:t>
+      </w:r>
+      <w:r>
+        <w:t>sample.exe 1 10</w:t>
       </w:r>
     </w:p>
     <w:p>
@@ -1997,7 +2000,7 @@
           <w:noProof/>
         </w:rPr>
         <w:drawing>
-          <wp:inline distT="0" distB="0" distL="0" distR="0" wp14:anchorId="29FE7248" wp14:editId="53FA3A4C">
+          <wp:inline distT="0" distB="0" distL="0" distR="0" wp14:anchorId="3C41CDFC" wp14:editId="43882094">
             <wp:extent cx="5760720" cy="1019810"/>
             <wp:effectExtent l="0" t="0" r="0" b="8890"/>
             <wp:docPr id="4" name="Resim 4"/>
@@ -2042,7 +2045,7 @@
       <w:pPr>
         <w:pStyle w:val="Balk2"/>
       </w:pPr>
-      <w:bookmarkStart w:id="10" w:name="_Toc37603575"/>
+      <w:bookmarkStart w:id="10" w:name="_Toc37604496"/>
       <w:r>
         <w:lastRenderedPageBreak/>
         <w:t>Gözlem Sonuçları</w:t>
@@ -2068,32 +2071,23 @@
         <w:ind w:firstLine="708"/>
       </w:pPr>
       <w:r>
-        <w:t xml:space="preserve">Sonuç olarak </w:t>
-      </w:r>
-      <w:r>
-        <w:t xml:space="preserve">döngüsel </w:t>
-      </w:r>
-      <w:r>
-        <w:t xml:space="preserve">bir paralel hesaplamada toplam geçen zamana olan etki; döngünün eleman sayısından çok, döngünün her bir turda harcadığı zamana bağlıdır. </w:t>
+        <w:t xml:space="preserve">Sonuç olarak döngüsel bir paralel hesaplamada toplam geçen zamana olan etki; döngünün eleman sayısından çok, döngünün her bir turda harcadığı zamana bağlıdır. </w:t>
       </w:r>
     </w:p>
     <w:p>
       <w:pPr>
         <w:pStyle w:val="Balk2"/>
       </w:pPr>
-      <w:bookmarkStart w:id="11" w:name="_Toc37603576"/>
-      <w:r>
-        <w:t xml:space="preserve">Gözlem </w:t>
-      </w:r>
-      <w:r>
-        <w:t>Ortamı</w:t>
+      <w:bookmarkStart w:id="11" w:name="_Toc37604497"/>
+      <w:r>
+        <w:t>Gözlem Ortamı</w:t>
       </w:r>
       <w:bookmarkEnd w:id="11"/>
     </w:p>
     <w:p>
       <w:r>
         <w:tab/>
-        <w:t>Bu dokümanda bahsi geçen algoritmanın gözlemi aşağıdaki donanım özelliklerine sahip bir ortamında yapılmıştır.</w:t>
+        <w:t>Bu dokümanda bahsi geçen algoritmanın gözlemi aşağıdaki donanım özelliklerine sahip bir ortamda yapılmıştır.</w:t>
       </w:r>
     </w:p>
     <w:p>
@@ -2129,13 +2123,7 @@
       </w:r>
       <w:proofErr w:type="spellEnd"/>
       <w:r>
-        <w:t xml:space="preserve"> 4 çekirdekli 8 kanallı işlemci (</w:t>
-      </w:r>
-      <w:r>
-        <w:t>740QM</w:t>
-      </w:r>
-      <w:r>
-        <w:t>)</w:t>
+        <w:t xml:space="preserve"> 4 çekirdekli 8 kanallı işlemci (740QM)</w:t>
       </w:r>
     </w:p>
     <w:p>
@@ -2147,7 +2135,32 @@
         </w:numPr>
       </w:pPr>
       <w:r>
-        <w:t>DDR3 1333 C9 16 GB Ram</w:t>
+        <w:t>DDR3 1333</w:t>
+      </w:r>
+      <w:r>
+        <w:t xml:space="preserve"> </w:t>
+      </w:r>
+      <w:proofErr w:type="spellStart"/>
+      <w:r>
+        <w:t>Mhz</w:t>
+      </w:r>
+      <w:proofErr w:type="spellEnd"/>
+      <w:r>
+        <w:t xml:space="preserve"> </w:t>
+      </w:r>
+      <w:proofErr w:type="spellStart"/>
+      <w:r>
+        <w:t>C</w:t>
+      </w:r>
+      <w:r>
+        <w:t>lock</w:t>
+      </w:r>
+      <w:proofErr w:type="spellEnd"/>
+      <w:r>
+        <w:t xml:space="preserve"> </w:t>
+      </w:r>
+      <w:r>
+        <w:t>9 16 GB Ram</w:t>
       </w:r>
     </w:p>
     <w:p>
@@ -2171,7 +2184,31 @@
         </w:numPr>
       </w:pPr>
       <w:r>
-        <w:t>Paylaşımsız Ekran Kartı</w:t>
+        <w:t xml:space="preserve">Paylaşımsız </w:t>
+      </w:r>
+      <w:r>
+        <w:t>e</w:t>
+      </w:r>
+      <w:r>
+        <w:t xml:space="preserve">kran </w:t>
+      </w:r>
+      <w:r>
+        <w:t>k</w:t>
+      </w:r>
+      <w:r>
+        <w:t>artı</w:t>
+      </w:r>
+    </w:p>
+    <w:p>
+      <w:pPr>
+        <w:pStyle w:val="ListeParagraf"/>
+        <w:numPr>
+          <w:ilvl w:val="0"/>
+          <w:numId w:val="2"/>
+        </w:numPr>
+      </w:pPr>
+      <w:r>
+        <w:t>Diz üstü bilgisayar</w:t>
       </w:r>
     </w:p>
     <w:sectPr>
@@ -2226,15 +2263,19 @@
       <w:pStyle w:val="AltBilgi"/>
     </w:pPr>
     <w:r>
-      <w:t>Gazi Üniversitesi Bilişim Enstitüsü / Bilgisayar Bilimleri</w:t>
+      <w:t>Gazi Üniversitesi</w:t>
+    </w:r>
+    <w:r>
+      <w:t xml:space="preserve"> </w:t>
+    </w:r>
+    <w:r>
+      <w:t>Bilişim Enstitüsü / Bilgisayar Bilimleri</w:t>
     </w:r>
     <w:r>
       <w:tab/>
     </w:r>
     <w:r>
       <w:tab/>
-    </w:r>
-    <w:r>
       <w:t xml:space="preserve"> </w:t>
     </w:r>
     <w:r>
@@ -2258,10 +2299,7 @@
       <w:pStyle w:val="AltBilgi"/>
     </w:pPr>
     <w:r>
-      <w:t>Yüksek Lisans Öğrencisi</w:t>
-    </w:r>
-    <w:r>
-      <w:t xml:space="preserve"> / 2020</w:t>
+      <w:t>Yüksek Lisans Öğrencisi / 2020</w:t>
     </w:r>
   </w:p>
 </w:ftr>

</xml_diff>

<commit_message>
Dokümanda yazım hataları düzeltildi.
</commit_message>
<xml_diff>
--- a/dotnetcore/election-sample/doc/SDD.docx
+++ b/dotnetcore/election-sample/doc/SDD.docx
@@ -870,26 +870,16 @@
     <w:p>
       <w:r>
         <w:tab/>
-        <w:t xml:space="preserve">Seçimlerde sandıkların içlerindeki oyların eş zamanlı olarak sayılması ve genel sayım sonucun daha kısa sürelerde bulunması gerçek hayatta uygulanan bir </w:t>
-      </w:r>
-      <w:proofErr w:type="spellStart"/>
-      <w:r>
-        <w:t>paralelleştirme</w:t>
-      </w:r>
-      <w:proofErr w:type="spellEnd"/>
-      <w:r>
-        <w:t xml:space="preserve"> yaklaşımıdır. </w:t>
-      </w:r>
-      <w:r>
-        <w:t xml:space="preserve">Bize bu örneği vererek paralel algoritmaları açıklayan </w:t>
-      </w:r>
-      <w:proofErr w:type="spellStart"/>
-      <w:r>
-        <w:t>Prof.Dr</w:t>
-      </w:r>
-      <w:proofErr w:type="spellEnd"/>
-      <w:r>
-        <w:t>. Mahir DURSUN hocamıza teşekkürü borç bilirim.</w:t>
+        <w:t>Seçimlerde sandıkların içlerindeki oyların eş zamanlı olarak sayılması ve genel sayım sonucun</w:t>
+      </w:r>
+      <w:r>
+        <w:t>un</w:t>
+      </w:r>
+      <w:r>
+        <w:t xml:space="preserve"> daha kısa sürelerde bulunması gerçek hayatta uygulanan bir paralelleştirme yaklaşımıdır. </w:t>
+      </w:r>
+      <w:r>
+        <w:t>Bize bu örneği vererek paralel algoritmaları açıklayan Prof.Dr. Mahir DURSUN hocamıza teşekkürü borç bilirim.</w:t>
       </w:r>
     </w:p>
     <w:p>
@@ -986,15 +976,7 @@
         <w:t xml:space="preserve">sı kullanılarak bir </w:t>
       </w:r>
       <w:r>
-        <w:t>komut satırı (</w:t>
-      </w:r>
-      <w:proofErr w:type="spellStart"/>
-      <w:r>
-        <w:t>Consol</w:t>
-      </w:r>
-      <w:proofErr w:type="spellEnd"/>
-      <w:r>
-        <w:t>)</w:t>
+        <w:t>komut satırı (Consol)</w:t>
       </w:r>
       <w:r>
         <w:t xml:space="preserve"> uygulaması yapılacaktır</w:t>
@@ -1035,13 +1017,8 @@
             <w:tcW w:w="2547" w:type="dxa"/>
           </w:tcPr>
           <w:p>
-            <w:proofErr w:type="spellStart"/>
-            <w:r>
-              <w:t>Prof.Dr</w:t>
-            </w:r>
-            <w:proofErr w:type="spellEnd"/>
-            <w:r>
-              <w:t xml:space="preserve">. Mahir DURSUN </w:t>
+            <w:r>
+              <w:t xml:space="preserve">Prof.Dr. Mahir DURSUN </w:t>
             </w:r>
           </w:p>
           <w:p/>
@@ -1063,11 +1040,9 @@
             <w:tcW w:w="2547" w:type="dxa"/>
           </w:tcPr>
           <w:p>
-            <w:proofErr w:type="spellStart"/>
             <w:r>
               <w:t>Task.Run</w:t>
             </w:r>
-            <w:proofErr w:type="spellEnd"/>
           </w:p>
         </w:tc>
         <w:tc>
@@ -1092,13 +1067,8 @@
             <w:tcW w:w="2547" w:type="dxa"/>
           </w:tcPr>
           <w:p>
-            <w:proofErr w:type="spellStart"/>
-            <w:r>
-              <w:t>ConcurrentBag</w:t>
-            </w:r>
-            <w:proofErr w:type="spellEnd"/>
-            <w:r>
-              <w:t>&lt;&gt;</w:t>
+            <w:r>
+              <w:t>ConcurrentBag&lt;&gt;</w:t>
             </w:r>
           </w:p>
         </w:tc>
@@ -1152,7 +1122,13 @@
           </w:tcPr>
           <w:p>
             <w:r>
-              <w:t>.Net 3.1 SDK</w:t>
+              <w:t>.Net</w:t>
+            </w:r>
+            <w:r>
+              <w:t xml:space="preserve"> Core</w:t>
+            </w:r>
+            <w:r>
+              <w:t xml:space="preserve"> 3.1 SDK</w:t>
             </w:r>
           </w:p>
         </w:tc>
@@ -1178,11 +1154,9 @@
             <w:tcW w:w="2547" w:type="dxa"/>
           </w:tcPr>
           <w:p>
-            <w:proofErr w:type="spellStart"/>
             <w:r>
               <w:t>GitHub</w:t>
             </w:r>
-            <w:proofErr w:type="spellEnd"/>
           </w:p>
         </w:tc>
         <w:tc>
@@ -1260,11 +1234,9 @@
           <w:numId w:val="1"/>
         </w:numPr>
       </w:pPr>
-      <w:proofErr w:type="spellStart"/>
       <w:r>
         <w:t>Id</w:t>
       </w:r>
-      <w:proofErr w:type="spellEnd"/>
     </w:p>
     <w:p>
       <w:pPr>
@@ -1398,15 +1370,7 @@
         </w:numPr>
       </w:pPr>
       <w:r>
-        <w:t>İlleri görevlere (</w:t>
-      </w:r>
-      <w:proofErr w:type="spellStart"/>
-      <w:r>
-        <w:t>task</w:t>
-      </w:r>
-      <w:proofErr w:type="spellEnd"/>
-      <w:r>
-        <w:t>) bölüp her görev altında sıralı olarak döngüler kurup oy dizisini il sayısı kadar görevde eş zamanlı doldurarak.</w:t>
+        <w:t>İlleri görevlere (task) bölüp her görev altında sıralı olarak döngüler kurup oy dizisini il sayısı kadar görevde eş zamanlı doldurarak.</w:t>
       </w:r>
     </w:p>
     <w:p>
@@ -1418,23 +1382,7 @@
         </w:numPr>
       </w:pPr>
       <w:r>
-        <w:t xml:space="preserve">Tüm döngüleri </w:t>
-      </w:r>
-      <w:proofErr w:type="spellStart"/>
-      <w:r>
-        <w:t>Parallel</w:t>
-      </w:r>
-      <w:proofErr w:type="spellEnd"/>
-      <w:r>
-        <w:t xml:space="preserve"> kütüphanesinin </w:t>
-      </w:r>
-      <w:proofErr w:type="spellStart"/>
-      <w:r>
-        <w:t>For</w:t>
-      </w:r>
-      <w:proofErr w:type="spellEnd"/>
-      <w:r>
-        <w:t xml:space="preserve"> metodu ile döngüleri ile kurup işlemlerin tamamının paralel yapılmasını sağlayarak</w:t>
+        <w:t>Tüm döngüleri Parallel kütüphanesinin For metodu ile döngüleri ile kurup işlemlerin tamamının paralel yapılmasını sağlayarak</w:t>
       </w:r>
     </w:p>
     <w:p>
@@ -1474,15 +1422,7 @@
     <w:p>
       <w:r>
         <w:tab/>
-        <w:t xml:space="preserve">Bu deneyin kaynak kodları kişisel </w:t>
-      </w:r>
-      <w:proofErr w:type="spellStart"/>
-      <w:r>
-        <w:t>GitHub</w:t>
-      </w:r>
-      <w:proofErr w:type="spellEnd"/>
-      <w:r>
-        <w:t xml:space="preserve"> hesabımda Public ve MIT lisansı ile saklanmaktadır. Repoya aşağıdaki bağlantı adresinden ulaşabilirsiniz.</w:t>
+        <w:t>Bu deneyin kaynak kodları kişisel GitHub hesabımda Public ve MIT lisansı ile saklanmaktadır. Repoya aşağıdaki bağlantı adresinden ulaşabilirsiniz.</w:t>
       </w:r>
     </w:p>
     <w:p>
@@ -1571,7 +1511,6 @@
         </w:rPr>
         <w:t>--</w:t>
       </w:r>
-      <w:proofErr w:type="spellStart"/>
       <w:r>
         <w:rPr>
           <w:b/>
@@ -1579,7 +1518,6 @@
         </w:rPr>
         <w:t>version</w:t>
       </w:r>
-      <w:proofErr w:type="spellEnd"/>
     </w:p>
     <w:p>
       <w:pPr>
@@ -1681,7 +1619,6 @@
         </w:rPr>
         <w:t>\bin\</w:t>
       </w:r>
-      <w:proofErr w:type="spellStart"/>
       <w:r>
         <w:rPr>
           <w:b/>
@@ -1694,15 +1631,7 @@
           <w:b/>
           <w:bCs/>
         </w:rPr>
-        <w:t>ebug</w:t>
-      </w:r>
-      <w:proofErr w:type="spellEnd"/>
-      <w:r>
-        <w:rPr>
-          <w:b/>
-          <w:bCs/>
-        </w:rPr>
-        <w:t xml:space="preserve">\netcoreapp3.1 </w:t>
+        <w:t xml:space="preserve">ebug\netcoreapp3.1 </w:t>
       </w:r>
       <w:r>
         <w:rPr>
@@ -1732,23 +1661,7 @@
     <w:p>
       <w:r>
         <w:tab/>
-        <w:t xml:space="preserve">Derleme ile ilgili problem yaşanır ise kaynak kodların derlenmiş hali </w:t>
-      </w:r>
-      <w:proofErr w:type="spellStart"/>
-      <w:r>
-        <w:t>GitHub</w:t>
-      </w:r>
-      <w:proofErr w:type="spellEnd"/>
-      <w:r>
-        <w:t xml:space="preserve"> da aşağıdaki </w:t>
-      </w:r>
-      <w:proofErr w:type="spellStart"/>
-      <w:r>
-        <w:t>url</w:t>
-      </w:r>
-      <w:proofErr w:type="spellEnd"/>
-      <w:r>
-        <w:t xml:space="preserve"> de bulunmaktadır. </w:t>
+        <w:t xml:space="preserve">Derleme ile ilgili problem yaşanır ise kaynak kodların derlenmiş hali GitHub da aşağıdaki url de bulunmaktadır. </w:t>
       </w:r>
     </w:p>
     <w:p>
@@ -2055,15 +1968,7 @@
     <w:p>
       <w:r>
         <w:tab/>
-        <w:t xml:space="preserve">Gözlem çıktıları incelendiğinde her bir işlem için geçen zamanın artırılması paralel olan işlemlerin daha kısa sürede işi bitirmesine sebep oluyor. İşlem sayısının artması bir işlem için geçen sürenin sıfır olması </w:t>
-      </w:r>
-      <w:proofErr w:type="gramStart"/>
-      <w:r>
-        <w:t>yada</w:t>
-      </w:r>
-      <w:proofErr w:type="gramEnd"/>
-      <w:r>
-        <w:t xml:space="preserve"> sıfıra yaklaşması durumlarında paralel işlemlerin çok fazla etkisinin olmadığı gözlemleniyor. </w:t>
+        <w:t xml:space="preserve">Gözlem çıktıları incelendiğinde her bir işlem için geçen zamanın artırılması paralel olan işlemlerin daha kısa sürede işi bitirmesine sebep oluyor. İşlem sayısının artması bir işlem için geçen sürenin sıfır olması yada sıfıra yaklaşması durumlarında paralel işlemlerin çok fazla etkisinin olmadığı gözlemleniyor. </w:t>
       </w:r>
     </w:p>
     <w:p>
@@ -2099,31 +2004,7 @@
         </w:numPr>
       </w:pPr>
       <w:r>
-        <w:t xml:space="preserve">Intel Core i7 1. Nesil 1.7 </w:t>
-      </w:r>
-      <w:proofErr w:type="spellStart"/>
-      <w:r>
-        <w:t>Ghz</w:t>
-      </w:r>
-      <w:proofErr w:type="spellEnd"/>
-      <w:r>
-        <w:t xml:space="preserve"> Turbo ile </w:t>
-      </w:r>
-      <w:proofErr w:type="spellStart"/>
-      <w:r>
-        <w:t>max</w:t>
-      </w:r>
-      <w:proofErr w:type="spellEnd"/>
-      <w:r>
-        <w:t xml:space="preserve"> 2.4 </w:t>
-      </w:r>
-      <w:proofErr w:type="spellStart"/>
-      <w:r>
-        <w:t>Ghz</w:t>
-      </w:r>
-      <w:proofErr w:type="spellEnd"/>
-      <w:r>
-        <w:t xml:space="preserve"> 4 çekirdekli 8 kanallı işlemci (740QM)</w:t>
+        <w:t>Intel Core i7 1. Nesil 1.7 Ghz Turbo ile max 2.4 Ghz 4 çekirdekli 8 kanallı işlemci (740QM)</w:t>
       </w:r>
     </w:p>
     <w:p>
@@ -2138,26 +2019,13 @@
         <w:t>DDR3 1333</w:t>
       </w:r>
       <w:r>
-        <w:t xml:space="preserve"> </w:t>
-      </w:r>
-      <w:proofErr w:type="spellStart"/>
-      <w:r>
-        <w:t>Mhz</w:t>
-      </w:r>
-      <w:proofErr w:type="spellEnd"/>
-      <w:r>
-        <w:t xml:space="preserve"> </w:t>
-      </w:r>
-      <w:proofErr w:type="spellStart"/>
-      <w:r>
-        <w:t>C</w:t>
-      </w:r>
-      <w:r>
-        <w:t>lock</w:t>
-      </w:r>
-      <w:proofErr w:type="spellEnd"/>
-      <w:r>
-        <w:t xml:space="preserve"> </w:t>
+        <w:t xml:space="preserve"> Mhz</w:t>
+      </w:r>
+      <w:r>
+        <w:t xml:space="preserve"> C</w:t>
+      </w:r>
+      <w:r>
+        <w:t xml:space="preserve">lock </w:t>
       </w:r>
       <w:r>
         <w:t>9 16 GB Ram</w:t>

</xml_diff>